<commit_message>
added collector objects, documentation and tactor updates
Former-commit-id: f7940187177d525006873cb023b10367e16ba039
Former-commit-id: c16e7a76725b25e754e9b44acc30dd60e41d45a7
</commit_message>
<xml_diff>
--- a/Documentation/Post Processing Guide.docx
+++ b/Documentation/Post Processing Guide.docx
@@ -1796,6 +1796,95 @@
       <w:r>
         <w:t>The Target Achievement Control (TAC) assessment presents the user with a target arm position and then times how long the user take to achieve that position</w:t>
       </w:r>
+      <w:r>
+        <w:br/>
+      </w:r>
+      <w:r>
+        <w:lastRenderedPageBreak/>
+        <w:br/>
+      </w:r>
+      <w:bookmarkStart w:id="0" w:name="_GoBack"/>
+      <w:r>
+        <w:rPr>
+          <w:noProof/>
+        </w:rPr>
+        <w:drawing>
+          <wp:inline distT="0" distB="0" distL="0" distR="0" wp14:anchorId="304D6F63" wp14:editId="25B6EF53">
+            <wp:extent cx="2339105" cy="1828800"/>
+            <wp:effectExtent l="0" t="0" r="4445" b="0"/>
+            <wp:docPr id="2" name="Picture 2"/>
+            <wp:cNvGraphicFramePr>
+              <a:graphicFrameLocks xmlns:a="http://schemas.openxmlformats.org/drawingml/2006/main" noChangeAspect="1"/>
+            </wp:cNvGraphicFramePr>
+            <a:graphic xmlns:a="http://schemas.openxmlformats.org/drawingml/2006/main">
+              <a:graphicData uri="http://schemas.openxmlformats.org/drawingml/2006/picture">
+                <pic:pic xmlns:pic="http://schemas.openxmlformats.org/drawingml/2006/picture">
+                  <pic:nvPicPr>
+                    <pic:cNvPr id="0" name=""/>
+                    <pic:cNvPicPr/>
+                  </pic:nvPicPr>
+                  <pic:blipFill>
+                    <a:blip r:embed="rId11"/>
+                    <a:stretch>
+                      <a:fillRect/>
+                    </a:stretch>
+                  </pic:blipFill>
+                  <pic:spPr>
+                    <a:xfrm>
+                      <a:off x="0" y="0"/>
+                      <a:ext cx="2339105" cy="1828800"/>
+                    </a:xfrm>
+                    <a:prstGeom prst="rect">
+                      <a:avLst/>
+                    </a:prstGeom>
+                  </pic:spPr>
+                </pic:pic>
+              </a:graphicData>
+            </a:graphic>
+          </wp:inline>
+        </w:drawing>
+      </w:r>
+      <w:bookmarkEnd w:id="0"/>
+      <w:r>
+        <w:rPr>
+          <w:noProof/>
+        </w:rPr>
+        <w:drawing>
+          <wp:inline distT="0" distB="0" distL="0" distR="0" wp14:anchorId="2B39C4FB" wp14:editId="62469ECF">
+            <wp:extent cx="2339103" cy="1828800"/>
+            <wp:effectExtent l="0" t="0" r="4445" b="0"/>
+            <wp:docPr id="3" name="Picture 3"/>
+            <wp:cNvGraphicFramePr>
+              <a:graphicFrameLocks xmlns:a="http://schemas.openxmlformats.org/drawingml/2006/main" noChangeAspect="1"/>
+            </wp:cNvGraphicFramePr>
+            <a:graphic xmlns:a="http://schemas.openxmlformats.org/drawingml/2006/main">
+              <a:graphicData uri="http://schemas.openxmlformats.org/drawingml/2006/picture">
+                <pic:pic xmlns:pic="http://schemas.openxmlformats.org/drawingml/2006/picture">
+                  <pic:nvPicPr>
+                    <pic:cNvPr id="0" name=""/>
+                    <pic:cNvPicPr/>
+                  </pic:nvPicPr>
+                  <pic:blipFill>
+                    <a:blip r:embed="rId12"/>
+                    <a:stretch>
+                      <a:fillRect/>
+                    </a:stretch>
+                  </pic:blipFill>
+                  <pic:spPr>
+                    <a:xfrm>
+                      <a:off x="0" y="0"/>
+                      <a:ext cx="2339103" cy="1828800"/>
+                    </a:xfrm>
+                    <a:prstGeom prst="rect">
+                      <a:avLst/>
+                    </a:prstGeom>
+                  </pic:spPr>
+                </pic:pic>
+              </a:graphicData>
+            </a:graphic>
+          </wp:inline>
+        </w:drawing>
+      </w:r>
     </w:p>
     <w:p>
       <w:pPr>
@@ -1811,8 +1900,6 @@
           <w:rFonts w:ascii="Courier New" w:hAnsi="Courier New" w:cs="Courier New"/>
         </w:rPr>
       </w:pPr>
-      <w:bookmarkStart w:id="0" w:name="_GoBack"/>
-      <w:bookmarkEnd w:id="0"/>
       <w:r>
         <w:rPr>
           <w:rFonts w:ascii="Courier New" w:hAnsi="Courier New" w:cs="Courier New"/>

</xml_diff>